<commit_message>
Created A star Pseudocode
</commit_message>
<xml_diff>
--- a/Project Documents/Diary Sheets/Weekly Log 02-Oct-24.docx
+++ b/Project Documents/Diary Sheets/Weekly Log 02-Oct-24.docx
@@ -328,7 +328,12 @@
               </w:rPr>
             </w:pPr>
             <w:r>
-              <w:rPr/>
+              <w:rPr>
+                <w:rFonts w:eastAsia="Times New Roman" w:cs="Calibri" w:cstheme="majorHAnsi"/>
+                <w:sz w:val="24"/>
+                <w:szCs w:val="24"/>
+              </w:rPr>
+              <w:t>Wrote A* Pathfinding Pseudocode and tested it out on paper.</w:t>
             </w:r>
           </w:p>
         </w:tc>
@@ -358,7 +363,11 @@
               </w:rPr>
             </w:pPr>
             <w:r>
-              <w:rPr/>
+              <w:rPr>
+                <w:rFonts w:eastAsia="Times New Roman" w:cs="Calibri" w:cstheme="majorHAnsi"/>
+                <w:sz w:val="24"/>
+                <w:szCs w:val="24"/>
+              </w:rPr>
             </w:r>
           </w:p>
         </w:tc>
@@ -388,7 +397,11 @@
               </w:rPr>
             </w:pPr>
             <w:r>
-              <w:rPr/>
+              <w:rPr>
+                <w:rFonts w:eastAsia="Times New Roman" w:cs="Calibri" w:cstheme="majorHAnsi"/>
+                <w:sz w:val="24"/>
+                <w:szCs w:val="24"/>
+              </w:rPr>
             </w:r>
           </w:p>
         </w:tc>
@@ -418,7 +431,11 @@
               </w:rPr>
             </w:pPr>
             <w:r>
-              <w:rPr/>
+              <w:rPr>
+                <w:rFonts w:eastAsia="Times New Roman" w:cs="Calibri" w:cstheme="majorHAnsi"/>
+                <w:sz w:val="24"/>
+                <w:szCs w:val="24"/>
+              </w:rPr>
             </w:r>
           </w:p>
         </w:tc>
@@ -519,7 +536,11 @@
               </w:rPr>
             </w:pPr>
             <w:r>
-              <w:rPr/>
+              <w:rPr>
+                <w:rFonts w:eastAsia="Times New Roman" w:cs="Calibri" w:cstheme="majorHAnsi"/>
+                <w:sz w:val="24"/>
+                <w:szCs w:val="24"/>
+              </w:rPr>
             </w:r>
           </w:p>
         </w:tc>
@@ -723,7 +744,11 @@
               </w:rPr>
             </w:pPr>
             <w:r>
-              <w:rPr/>
+              <w:rPr>
+                <w:rFonts w:eastAsia="Times New Roman" w:cs="Calibri" w:cstheme="majorHAnsi"/>
+                <w:sz w:val="24"/>
+                <w:szCs w:val="24"/>
+              </w:rPr>
             </w:r>
           </w:p>
         </w:tc>
@@ -753,7 +778,11 @@
               </w:rPr>
             </w:pPr>
             <w:r>
-              <w:rPr/>
+              <w:rPr>
+                <w:rFonts w:eastAsia="Times New Roman" w:cs="Calibri" w:cstheme="majorHAnsi"/>
+                <w:sz w:val="24"/>
+                <w:szCs w:val="24"/>
+              </w:rPr>
             </w:r>
           </w:p>
         </w:tc>

</xml_diff>

<commit_message>
Continue working on documents
</commit_message>
<xml_diff>
--- a/Project Documents/Diary Sheets/Weekly Log 02-Oct-24.docx
+++ b/Project Documents/Diary Sheets/Weekly Log 02-Oct-24.docx
@@ -188,7 +188,15 @@
                 <w:sz w:val="24"/>
                 <w:szCs w:val="24"/>
               </w:rPr>
-              <w:t>2024-10-02</w:t>
+              <w:t>2024-10-0</w:t>
+            </w:r>
+            <w:r>
+              <w:rPr>
+                <w:rFonts w:eastAsia="Times New Roman" w:cs="Calibri" w:cstheme="majorHAnsi"/>
+                <w:sz w:val="24"/>
+                <w:szCs w:val="24"/>
+              </w:rPr>
+              <w:t>9</w:t>
             </w:r>
           </w:p>
         </w:tc>
@@ -368,6 +376,7 @@
                 <w:sz w:val="24"/>
                 <w:szCs w:val="24"/>
               </w:rPr>
+              <w:t>Converted map pdf to images.</w:t>
             </w:r>
           </w:p>
         </w:tc>
@@ -402,6 +411,7 @@
                 <w:sz w:val="24"/>
                 <w:szCs w:val="24"/>
               </w:rPr>
+              <w:t>Created functioning code in Godot.</w:t>
             </w:r>
           </w:p>
         </w:tc>
@@ -436,6 +446,7 @@
                 <w:sz w:val="24"/>
                 <w:szCs w:val="24"/>
               </w:rPr>
+              <w:t>Continued working on Functional Specification.</w:t>
             </w:r>
           </w:p>
         </w:tc>
@@ -749,6 +760,7 @@
                 <w:sz w:val="24"/>
                 <w:szCs w:val="24"/>
               </w:rPr>
+              <w:t>Continue working on Functional Specification.</w:t>
             </w:r>
           </w:p>
         </w:tc>
@@ -783,6 +795,7 @@
                 <w:sz w:val="24"/>
                 <w:szCs w:val="24"/>
               </w:rPr>
+              <w:t>Continue working on Research Poster.</w:t>
             </w:r>
           </w:p>
         </w:tc>

</xml_diff>